<commit_message>
more on chapter 19
</commit_message>
<xml_diff>
--- a/manuscript/Chapter19/MVC2iA_CH_19.docx
+++ b/manuscript/Chapter19/MVC2iA_CH_19.docx
@@ -776,7 +776,24 @@
         <w:pStyle w:val="Body"/>
       </w:pPr>
       <w:r>
-        <w:t>But it's more than just a move. It's a semantic break that puts the onus of managing this task in the right place. This step has resulted in a clean abstraction that our controller can use to represent what it was doing before.  Other logical endpoints can reuse it - other controllers or services may participate in the order shipping process. This new abstraction is clear.  And our new abstraction can change interally without affecting the presentation duties of the controller.  Refactoring doesn't get much simpler than this, but a simple change can result in signficantly less cyclomatic complexity and ease the testing effort and maintenance burden associated with a complex controller.</w:t>
+        <w:t>But it's more than just a move. It's a semantic break that puts the onus of managing this task in the right place. This step has resulted in a clean abstraction that our controller can use to represent what it was doing before.  Other logical endpoints can reuse it - other controllers or services may participate in the order shipping process. This new abstraction is clear.  And our new abstraction can change inter</w:t>
+      </w:r>
+      <w:r>
+        <w:t>n</w:t>
+      </w:r>
+      <w:r>
+        <w:t>ally without affecting the presentation duties of the controller.  Refactoring doesn't get much simpler than this, but a simple change can result in signficantly less cyclomatic complexity and ease the testing effort and maintenance burden associated with a complex controller.</w:t>
+      </w:r>
+    </w:p>
+    <w:p>
+      <w:pPr>
+        <w:pStyle w:val="Body"/>
+      </w:pPr>
+      <w:r>
+        <w:t xml:space="preserve">In the next sections we'll look at other ways of simplifying controllers.  </w:t>
+      </w:r>
+      <w:r>
+        <w:t>Complexity can easily sneak in to our controllers by way of filter attributes. Those seemingly harmless attributes can encapsulate vast amounts of data access and processing logic.  We often see filter attributes used to provide common view data, but there's another technique that can provide the same functionality without a reliance on attributes.</w:t>
       </w:r>
     </w:p>
     <w:p>
@@ -784,6 +801,838 @@
         <w:pStyle w:val="Head1"/>
       </w:pPr>
       <w:r>
+        <w:t>19.3 Managing common view data</w:t>
+      </w:r>
+    </w:p>
+    <w:p>
+      <w:pPr>
+        <w:pStyle w:val="Body1"/>
+      </w:pPr>
+      <w:r>
+        <w:t>Listing 19.3 shows a controller action using an action filter attribute to add a subtitle to ViewData.</w:t>
+      </w:r>
+    </w:p>
+    <w:p>
+      <w:pPr>
+        <w:pStyle w:val="CodeListingCaption"/>
+      </w:pPr>
+      <w:r>
+        <w:t>Listing 19.3</w:t>
+      </w:r>
+    </w:p>
+    <w:p>
+      <w:pPr>
+        <w:pStyle w:val="Code"/>
+      </w:pPr>
+      <w:r>
+        <w:t>[SubtitleData]</w:t>
+      </w:r>
+      <w:r>
+        <w:t xml:space="preserve">                     #1</w:t>
+      </w:r>
+    </w:p>
+    <w:p>
+      <w:pPr>
+        <w:pStyle w:val="Code"/>
+      </w:pPr>
+      <w:r>
+        <w:t>public ActionResult About()</w:t>
+      </w:r>
+    </w:p>
+    <w:p>
+      <w:pPr>
+        <w:pStyle w:val="Code"/>
+      </w:pPr>
+      <w:r>
+        <w:t>{</w:t>
+      </w:r>
+    </w:p>
+    <w:p>
+      <w:pPr>
+        <w:pStyle w:val="Code"/>
+      </w:pPr>
+      <w:r>
+        <w:tab/>
+        <w:t>return View();</w:t>
+      </w:r>
+    </w:p>
+    <w:p>
+      <w:pPr>
+        <w:pStyle w:val="Code"/>
+      </w:pPr>
+      <w:r>
+        <w:t>}</w:t>
+      </w:r>
+    </w:p>
+    <w:p>
+      <w:pPr>
+        <w:pStyle w:val="CodeAnnotation"/>
+      </w:pPr>
+      <w:r>
+        <w:t>#1 Applying the attribute</w:t>
+      </w:r>
+    </w:p>
+    <w:p>
+      <w:pPr>
+        <w:pStyle w:val="Body1"/>
+      </w:pPr>
+      <w:r>
+        <w:t>Whenever the action in listing 19.3 is invoked, the action filter attribute, shown in listing 19.4, will execute.</w:t>
+      </w:r>
+    </w:p>
+    <w:p>
+      <w:pPr>
+        <w:pStyle w:val="CodeListingCaption"/>
+      </w:pPr>
+      <w:r>
+        <w:t>Listing 19.4</w:t>
+      </w:r>
+    </w:p>
+    <w:p>
+      <w:pPr>
+        <w:pStyle w:val="Code"/>
+      </w:pPr>
+      <w:r>
+        <w:t>public class SubtitleDataAttribute : ActionFilterAttribute</w:t>
+      </w:r>
+      <w:r>
+        <w:t xml:space="preserve">   #1</w:t>
+      </w:r>
+    </w:p>
+    <w:p>
+      <w:pPr>
+        <w:pStyle w:val="Code"/>
+      </w:pPr>
+      <w:r>
+        <w:t>{</w:t>
+      </w:r>
+    </w:p>
+    <w:p>
+      <w:pPr>
+        <w:pStyle w:val="Code"/>
+      </w:pPr>
+      <w:r>
+        <w:t xml:space="preserve">   public override void </w:t>
+      </w:r>
+    </w:p>
+    <w:p>
+      <w:pPr>
+        <w:pStyle w:val="Code"/>
+      </w:pPr>
+      <w:r>
+        <w:t xml:space="preserve">      OnActionExecuted(ActionExecutedContext filterContext)</w:t>
+      </w:r>
+    </w:p>
+    <w:p>
+      <w:pPr>
+        <w:pStyle w:val="Code"/>
+      </w:pPr>
+      <w:r>
+        <w:t xml:space="preserve">   {</w:t>
+      </w:r>
+    </w:p>
+    <w:p>
+      <w:pPr>
+        <w:pStyle w:val="Code"/>
+      </w:pPr>
+      <w:r>
+        <w:t xml:space="preserve">      var subtitle = new SubtitleBuilder();</w:t>
+      </w:r>
+      <w:r>
+        <w:t xml:space="preserve">                 #2</w:t>
+      </w:r>
+    </w:p>
+    <w:p>
+      <w:pPr>
+        <w:pStyle w:val="Code"/>
+      </w:pPr>
+      <w:r>
+        <w:t xml:space="preserve">      filterContext.Controller.ViewData["subtitle"] </w:t>
+      </w:r>
+    </w:p>
+    <w:p>
+      <w:pPr>
+        <w:pStyle w:val="Code"/>
+      </w:pPr>
+      <w:r>
+        <w:lastRenderedPageBreak/>
+        <w:t xml:space="preserve">         = subtitle.Subtitle();</w:t>
+      </w:r>
+      <w:r>
+        <w:t xml:space="preserve">        #3</w:t>
+      </w:r>
+    </w:p>
+    <w:p>
+      <w:pPr>
+        <w:pStyle w:val="Code"/>
+      </w:pPr>
+      <w:r>
+        <w:t xml:space="preserve">   }</w:t>
+      </w:r>
+    </w:p>
+    <w:p>
+      <w:pPr>
+        <w:pStyle w:val="Code"/>
+      </w:pPr>
+      <w:r>
+        <w:t>}</w:t>
+      </w:r>
+    </w:p>
+    <w:p>
+      <w:pPr>
+        <w:pStyle w:val="CodeAnnotation"/>
+      </w:pPr>
+      <w:r>
+        <w:t>#1 Derived from ActionFilterAttribute</w:t>
+      </w:r>
+    </w:p>
+    <w:p>
+      <w:pPr>
+        <w:pStyle w:val="CodeAnnotation"/>
+      </w:pPr>
+      <w:r>
+        <w:t>#2 Instantiating a helper class</w:t>
+      </w:r>
+    </w:p>
+    <w:p>
+      <w:pPr>
+        <w:pStyle w:val="CodeAnnotation"/>
+      </w:pPr>
+      <w:r>
+        <w:t>#3 Adding to ViewData</w:t>
+      </w:r>
+    </w:p>
+    <w:p>
+      <w:pPr>
+        <w:pStyle w:val="Body1"/>
+      </w:pPr>
+      <w:r>
+        <w:t xml:space="preserve">SubtitleDataAttribute uses SubtitleBuilder to retrieve the proper subtitle, and places the subtitle in ViewData.  </w:t>
+      </w:r>
+      <w:r>
+        <w:t xml:space="preserve">Attributes are special classes that do not afford the developer much control.  We cannot instantiate them, no can we supply them with non-constant parameters, so our action filter attribute must be responsible for instantiating any helper classes it needs </w:t>
+      </w:r>
+      <w:r>
+        <w:rPr>
+          <w:rStyle w:val="Bold"/>
+        </w:rPr>
+        <w:t>(#2)</w:t>
+      </w:r>
+      <w:r>
+        <w:t xml:space="preserve">. </w:t>
+      </w:r>
+    </w:p>
+    <w:p>
+      <w:pPr>
+        <w:pStyle w:val="SidebarHead"/>
+      </w:pPr>
+      <w:r>
+        <w:t>Dependencies</w:t>
+      </w:r>
+    </w:p>
+    <w:p>
+      <w:pPr>
+        <w:pStyle w:val="Sidebar"/>
+      </w:pPr>
+      <w:r>
+        <w:t>When a class we're writing needs help from another class</w:t>
+      </w:r>
+      <w:r>
+        <w:t xml:space="preserve">, our class is dependent on that other class.  We call those collaborators dependencies. </w:t>
+      </w:r>
+      <w:r>
+        <w:t xml:space="preserve">Managing dependencies is a responsibility in and of itself.  A class is doing too much when it is responsible for managing its dependencies along with its own behavior.  One common technique to remove this burden is to provide the dependency </w:t>
+      </w:r>
+      <w:r>
+        <w:t xml:space="preserve">to our class, usually by passing (or </w:t>
+      </w:r>
+      <w:r>
+        <w:rPr>
+          <w:rStyle w:val="Italics"/>
+        </w:rPr>
+        <w:t>injecting</w:t>
+      </w:r>
+      <w:r>
+        <w:t>) it as a constructor argument.  This way callers know exactly what our class depends on.  We can also provide dummy implementations of the dependency during testing. The end result is a number of classes with single, focused responsibilities.  When applied correctly, this technique transforms our application from a procedural uphill walk to a tightly coreographed ballet of objects.</w:t>
+      </w:r>
+      <w:r>
+        <w:t xml:space="preserve"> For more information about dependencies, </w:t>
+      </w:r>
+    </w:p>
+    <w:p>
+      <w:pPr>
+        <w:pStyle w:val="Body1"/>
+      </w:pPr>
+      <w:r>
+        <w:t>Because SubtitleDataAttribute</w:t>
+      </w:r>
+      <w:r>
+        <w:t xml:space="preserve"> is responsible for instantiating its helpers, it</w:t>
+      </w:r>
+      <w:r>
+        <w:t xml:space="preserve"> has a compile-time coupling to SubtitleBuilder</w:t>
+      </w:r>
+      <w:r>
+        <w:t xml:space="preserve"> (evidenced by the new keyword).  Another drawback to action filter attributes is the work involved in applying them.  You must remember to apply them to each action on which they're needed.  One solution to this could be to create a layer supertype controller (a base controller) and apply the filter attribute to that. Then all controllers that wanted the action filter's behavior could simply derive from that layer supertype.</w:t>
+      </w:r>
+      <w:r>
+        <w:t xml:space="preserve">  The problem with relying on inheritance to solve this problem is that it couples our controller to the base type.  Because inheritance is a compiled condition, run time changes are hard.  And even compile-time changes become difficult: if the layer supertype changes, all derivations must change.  In cases like these we favor </w:t>
+      </w:r>
+      <w:r>
+        <w:rPr>
+          <w:rStyle w:val="Italics"/>
+        </w:rPr>
+        <w:t>composition over inheritance</w:t>
+      </w:r>
+      <w:r>
+        <w:t>.</w:t>
+      </w:r>
+    </w:p>
+    <w:p>
+      <w:pPr>
+        <w:pStyle w:val="Body"/>
+      </w:pPr>
+      <w:r>
+        <w:t>By extending the default ControllerActionInvoker we can compose action filters at run time without using attributes or a layer supertype.  The controller action invoker we'll use will take an array of custom action filters as a constructor parameter and apply them to the action when its invoked.  We'll see it in listing 19.5.</w:t>
+      </w:r>
+    </w:p>
+    <w:p>
+      <w:pPr>
+        <w:pStyle w:val="CodeListingCaption"/>
+      </w:pPr>
+      <w:r>
+        <w:t>Listing 19.5 Extending ControllerActionInvoker to provide custom action filters</w:t>
+      </w:r>
+    </w:p>
+    <w:p>
+      <w:pPr>
+        <w:pStyle w:val="Code"/>
+      </w:pPr>
+      <w:r>
+        <w:t>public class AutoActionInvoker : ControllerActionInvoker</w:t>
+      </w:r>
+      <w:r>
+        <w:t xml:space="preserve">   #1</w:t>
+      </w:r>
+    </w:p>
+    <w:p>
+      <w:pPr>
+        <w:pStyle w:val="Code"/>
+      </w:pPr>
+      <w:r>
+        <w:t>{</w:t>
+      </w:r>
+    </w:p>
+    <w:p>
+      <w:pPr>
+        <w:pStyle w:val="Code"/>
+      </w:pPr>
+      <w:r>
+        <w:lastRenderedPageBreak/>
+        <w:tab/>
+        <w:t>private readonly IAutoActionFilter[] _filters;</w:t>
+      </w:r>
+      <w:r>
+        <w:t xml:space="preserve">           |#2</w:t>
+      </w:r>
+    </w:p>
+    <w:p>
+      <w:pPr>
+        <w:pStyle w:val="Code"/>
+      </w:pPr>
+      <w:r>
+        <w:t xml:space="preserve">                                                              |#2</w:t>
+      </w:r>
+    </w:p>
+    <w:p>
+      <w:pPr>
+        <w:pStyle w:val="Code"/>
+      </w:pPr>
+      <w:r>
+        <w:tab/>
+        <w:t>public AutoActionInvoker(IAutoActionFilter[] filters)</w:t>
+      </w:r>
+      <w:r>
+        <w:t xml:space="preserve">    |#2</w:t>
+      </w:r>
+    </w:p>
+    <w:p>
+      <w:pPr>
+        <w:pStyle w:val="Code"/>
+      </w:pPr>
+      <w:r>
+        <w:tab/>
+        <w:t>{</w:t>
+      </w:r>
+      <w:r>
+        <w:t xml:space="preserve">                                                      |#2</w:t>
+      </w:r>
+    </w:p>
+    <w:p>
+      <w:pPr>
+        <w:pStyle w:val="Code"/>
+      </w:pPr>
+      <w:r>
+        <w:tab/>
+      </w:r>
+      <w:r>
+        <w:tab/>
+        <w:t>_filters = filters;</w:t>
+      </w:r>
+      <w:r>
+        <w:t xml:space="preserve">          |#2</w:t>
+      </w:r>
+    </w:p>
+    <w:p>
+      <w:pPr>
+        <w:pStyle w:val="Code"/>
+      </w:pPr>
+      <w:r>
+        <w:tab/>
+        <w:t>}</w:t>
+      </w:r>
+      <w:r>
+        <w:t xml:space="preserve">          |#2</w:t>
+      </w:r>
+    </w:p>
+    <w:p>
+      <w:pPr>
+        <w:pStyle w:val="Code"/>
+      </w:pPr>
+    </w:p>
+    <w:p>
+      <w:pPr>
+        <w:pStyle w:val="Code"/>
+      </w:pPr>
+      <w:r>
+        <w:tab/>
+        <w:t>protected override FilterInfo GetFilters</w:t>
+      </w:r>
+    </w:p>
+    <w:p>
+      <w:pPr>
+        <w:pStyle w:val="Code"/>
+      </w:pPr>
+      <w:r>
+        <w:t xml:space="preserve">      (ControllerContext controllerContext, </w:t>
+      </w:r>
+      <w:r>
+        <w:br/>
+      </w:r>
+      <w:r>
+        <w:tab/>
+      </w:r>
+      <w:r>
+        <w:tab/>
+      </w:r>
+      <w:r>
+        <w:t>ActionDescriptor actionDescriptor)</w:t>
+      </w:r>
+    </w:p>
+    <w:p>
+      <w:pPr>
+        <w:pStyle w:val="Code"/>
+      </w:pPr>
+      <w:r>
+        <w:tab/>
+        <w:t>{</w:t>
+      </w:r>
+    </w:p>
+    <w:p>
+      <w:pPr>
+        <w:pStyle w:val="Code"/>
+      </w:pPr>
+      <w:r>
+        <w:tab/>
+      </w:r>
+      <w:r>
+        <w:tab/>
+        <w:t xml:space="preserve">FilterInfo filters = </w:t>
+      </w:r>
+      <w:r>
+        <w:t xml:space="preserve">                           |#3</w:t>
+      </w:r>
+      <w:r>
+        <w:br/>
+      </w:r>
+      <w:r>
+        <w:tab/>
+      </w:r>
+      <w:r>
+        <w:tab/>
+      </w:r>
+      <w:r>
+        <w:tab/>
+      </w:r>
+      <w:r>
+        <w:t>base.GetFilters(controllerContext,</w:t>
+      </w:r>
+      <w:r>
+        <w:t xml:space="preserve">   |#3</w:t>
+      </w:r>
+    </w:p>
+    <w:p>
+      <w:pPr>
+        <w:pStyle w:val="Code"/>
+      </w:pPr>
+      <w:r>
+        <w:tab/>
+      </w:r>
+      <w:r>
+        <w:tab/>
+      </w:r>
+      <w:r>
+        <w:tab/>
+      </w:r>
+      <w:r>
+        <w:t>actionDescriptor);</w:t>
+      </w:r>
+      <w:r>
+        <w:t xml:space="preserve">   |#3</w:t>
+      </w:r>
+    </w:p>
+    <w:p>
+      <w:pPr>
+        <w:pStyle w:val="Code"/>
+      </w:pPr>
+      <w:r>
+        <w:t xml:space="preserve">                                                |#3</w:t>
+      </w:r>
+    </w:p>
+    <w:p>
+      <w:pPr>
+        <w:pStyle w:val="Code"/>
+      </w:pPr>
+      <w:r>
+        <w:tab/>
+      </w:r>
+      <w:r>
+        <w:tab/>
+        <w:t>foreach (IActionFilter filter in _filters)</w:t>
+      </w:r>
+      <w:r>
+        <w:t xml:space="preserve">   |#3</w:t>
+      </w:r>
+    </w:p>
+    <w:p>
+      <w:pPr>
+        <w:pStyle w:val="Code"/>
+      </w:pPr>
+      <w:r>
+        <w:tab/>
+      </w:r>
+      <w:r>
+        <w:tab/>
+        <w:t>{</w:t>
+      </w:r>
+      <w:r>
+        <w:t xml:space="preserve">                                            |#3</w:t>
+      </w:r>
+    </w:p>
+    <w:p>
+      <w:pPr>
+        <w:pStyle w:val="Code"/>
+      </w:pPr>
+      <w:r>
+        <w:tab/>
+      </w:r>
+      <w:r>
+        <w:tab/>
+      </w:r>
+      <w:r>
+        <w:tab/>
+        <w:t>filters.ActionFilters.Add(filter);</w:t>
+      </w:r>
+      <w:r>
+        <w:t xml:space="preserve">   |#3</w:t>
+      </w:r>
+    </w:p>
+    <w:p>
+      <w:pPr>
+        <w:pStyle w:val="Code"/>
+      </w:pPr>
+      <w:r>
+        <w:tab/>
+      </w:r>
+      <w:r>
+        <w:tab/>
+        <w:t>}</w:t>
+      </w:r>
+      <w:r>
+        <w:t xml:space="preserve">                                             |#3</w:t>
+      </w:r>
+    </w:p>
+    <w:p>
+      <w:pPr>
+        <w:pStyle w:val="Code"/>
+      </w:pPr>
+    </w:p>
+    <w:p>
+      <w:pPr>
+        <w:pStyle w:val="Code"/>
+      </w:pPr>
+      <w:r>
+        <w:tab/>
+      </w:r>
+      <w:r>
+        <w:tab/>
+        <w:t>return filters;</w:t>
+      </w:r>
+    </w:p>
+    <w:p>
+      <w:pPr>
+        <w:pStyle w:val="Code"/>
+      </w:pPr>
+      <w:r>
+        <w:tab/>
+        <w:t>}</w:t>
+      </w:r>
+    </w:p>
+    <w:p>
+      <w:pPr>
+        <w:pStyle w:val="CodeAnnotation"/>
+      </w:pPr>
+      <w:r>
+        <w:t>#1 Derive from ControllerActionInvoker</w:t>
+      </w:r>
+    </w:p>
+    <w:p>
+      <w:pPr>
+        <w:pStyle w:val="CodeAnnotation"/>
+      </w:pPr>
+      <w:r>
+        <w:t>#2 Array of filters is injected</w:t>
+      </w:r>
+    </w:p>
+    <w:p>
+      <w:pPr>
+        <w:pStyle w:val="CodeAnnotation"/>
+      </w:pPr>
+      <w:r>
+        <w:t>#3 Use custom and default filters</w:t>
+      </w:r>
+    </w:p>
+    <w:p>
+      <w:pPr>
+        <w:pStyle w:val="Body1"/>
+      </w:pPr>
+    </w:p>
+    <w:p>
+      <w:pPr>
+        <w:pStyle w:val="Body"/>
+      </w:pPr>
+    </w:p>
+    <w:p>
+      <w:pPr>
+        <w:pStyle w:val="CodeListingCaption"/>
+      </w:pPr>
+      <w:r>
+        <w:t>Listing 19.6 Using our custom action invoker with a custom controller factory</w:t>
+      </w:r>
+    </w:p>
+    <w:p>
+      <w:pPr>
+        <w:pStyle w:val="Code"/>
+      </w:pPr>
+      <w:r>
+        <w:t>public class ControllerFactory : DefaultControllerFactory</w:t>
+      </w:r>
+    </w:p>
+    <w:p>
+      <w:pPr>
+        <w:pStyle w:val="Code"/>
+      </w:pPr>
+      <w:r>
+        <w:t>{</w:t>
+      </w:r>
+    </w:p>
+    <w:p>
+      <w:pPr>
+        <w:pStyle w:val="Code"/>
+      </w:pPr>
+      <w:r>
+        <w:tab/>
+        <w:t xml:space="preserve">public static Func&lt;Type, object&gt; GetInstance = </w:t>
+      </w:r>
+      <w:r>
+        <w:t xml:space="preserve">   |#1</w:t>
+      </w:r>
+    </w:p>
+    <w:p>
+      <w:pPr>
+        <w:pStyle w:val="Code"/>
+      </w:pPr>
+      <w:r>
+        <w:t xml:space="preserve">      type =&gt; Activator.CreateInstance(type);</w:t>
+      </w:r>
+      <w:r>
+        <w:t xml:space="preserve">          |#1</w:t>
+      </w:r>
+    </w:p>
+    <w:p>
+      <w:pPr>
+        <w:pStyle w:val="Code"/>
+      </w:pPr>
+    </w:p>
+    <w:p>
+      <w:pPr>
+        <w:pStyle w:val="Code"/>
+      </w:pPr>
+      <w:r>
+        <w:tab/>
+        <w:t>protected override IController GetControllerInstance(</w:t>
+      </w:r>
+    </w:p>
+    <w:p>
+      <w:pPr>
+        <w:pStyle w:val="Code"/>
+      </w:pPr>
+      <w:r>
+        <w:t xml:space="preserve">      RequestContext requestContext, Type controllerType)</w:t>
+      </w:r>
+    </w:p>
+    <w:p>
+      <w:pPr>
+        <w:pStyle w:val="Code"/>
+      </w:pPr>
+      <w:r>
+        <w:tab/>
+        <w:t>{</w:t>
+      </w:r>
+    </w:p>
+    <w:p>
+      <w:pPr>
+        <w:pStyle w:val="Code"/>
+      </w:pPr>
+      <w:r>
+        <w:tab/>
+      </w:r>
+      <w:r>
+        <w:tab/>
+        <w:t>if (controllerType != null)</w:t>
+      </w:r>
+    </w:p>
+    <w:p>
+      <w:pPr>
+        <w:pStyle w:val="Code"/>
+      </w:pPr>
+      <w:r>
+        <w:tab/>
+      </w:r>
+      <w:r>
+        <w:tab/>
+        <w:t>{</w:t>
+      </w:r>
+    </w:p>
+    <w:p>
+      <w:pPr>
+        <w:pStyle w:val="Code"/>
+      </w:pPr>
+      <w:r>
+        <w:tab/>
+      </w:r>
+      <w:r>
+        <w:tab/>
+      </w:r>
+      <w:r>
+        <w:tab/>
+        <w:t>var controller = (Controller) GetInstance(controllerType);</w:t>
+      </w:r>
+    </w:p>
+    <w:p>
+      <w:pPr>
+        <w:pStyle w:val="Code"/>
+      </w:pPr>
+      <w:r>
+        <w:tab/>
+      </w:r>
+      <w:r>
+        <w:tab/>
+      </w:r>
+      <w:r>
+        <w:tab/>
+        <w:t>controller.ActionInvoker = (IActionInvoker)</w:t>
+      </w:r>
+      <w:r>
+        <w:t xml:space="preserve">   |#2</w:t>
+      </w:r>
+      <w:r>
+        <w:t xml:space="preserve"> </w:t>
+      </w:r>
+    </w:p>
+    <w:p>
+      <w:pPr>
+        <w:pStyle w:val="Code"/>
+      </w:pPr>
+      <w:r>
+        <w:t xml:space="preserve">            GetInstance(typeof (AutoActionInvoker));</w:t>
+      </w:r>
+      <w:r>
+        <w:t xml:space="preserve">             |#2</w:t>
+      </w:r>
+    </w:p>
+    <w:p>
+      <w:pPr>
+        <w:pStyle w:val="Code"/>
+      </w:pPr>
+      <w:r>
+        <w:tab/>
+      </w:r>
+      <w:r>
+        <w:tab/>
+      </w:r>
+      <w:r>
+        <w:tab/>
+        <w:t>return controller;</w:t>
+      </w:r>
+    </w:p>
+    <w:p>
+      <w:pPr>
+        <w:pStyle w:val="Code"/>
+      </w:pPr>
+      <w:r>
+        <w:tab/>
+      </w:r>
+      <w:r>
+        <w:tab/>
+        <w:t>}</w:t>
+      </w:r>
+    </w:p>
+    <w:p>
+      <w:pPr>
+        <w:pStyle w:val="Code"/>
+      </w:pPr>
+      <w:r>
+        <w:tab/>
+      </w:r>
+      <w:r>
+        <w:tab/>
+        <w:t>return null;</w:t>
+      </w:r>
+    </w:p>
+    <w:p>
+      <w:pPr>
+        <w:pStyle w:val="Code"/>
+      </w:pPr>
+      <w:r>
+        <w:tab/>
+        <w:t>}</w:t>
+      </w:r>
+    </w:p>
+    <w:p>
+      <w:pPr>
+        <w:pStyle w:val="Code"/>
+      </w:pPr>
+      <w:r>
+        <w:t>}</w:t>
+      </w:r>
+    </w:p>
+    <w:p>
+      <w:pPr>
+        <w:pStyle w:val="Head1"/>
+      </w:pPr>
+      <w:r>
+        <w:lastRenderedPageBreak/>
         <w:t>19.2 Decorating action results</w:t>
       </w:r>
     </w:p>
@@ -793,14 +1642,6 @@
       </w:pPr>
       <w:r>
         <w:t>19.2.1 AutoMapActionResult</w:t>
-      </w:r>
-    </w:p>
-    <w:p>
-      <w:pPr>
-        <w:pStyle w:val="Head1"/>
-      </w:pPr>
-      <w:r>
-        <w:t>19.3 Managing common view data</w:t>
       </w:r>
     </w:p>
     <w:p>
@@ -974,7 +1815,7 @@
       <w:rPr>
         <w:noProof/>
       </w:rPr>
-      <w:t>4</w:t>
+      <w:t>6</w:t>
     </w:r>
     <w:r>
       <w:fldChar w:fldCharType="end"/>
@@ -1064,7 +1905,7 @@
         <w:rPr>
           <w:noProof/>
         </w:rPr>
-        <w:t>3</w:t>
+        <w:t>7</w:t>
       </w:r>
     </w:fldSimple>
   </w:p>

</xml_diff>

<commit_message>
more work on chapter 19
</commit_message>
<xml_diff>
--- a/manuscript/Chapter19/MVC2iA_CH_19.docx
+++ b/manuscript/Chapter19/MVC2iA_CH_19.docx
@@ -236,7 +236,7 @@
       <w:pPr>
         <w:pStyle w:val="Sidebar"/>
       </w:pPr>
-      <w:hyperlink r:id="rId7" w:history="1">
+      <w:hyperlink r:id="rId8" w:history="1">
         <w:r>
           <w:rPr>
             <w:rStyle w:val="Hyperlink"/>
@@ -651,7 +651,7 @@
       <w:pPr>
         <w:pStyle w:val="Sidebar"/>
       </w:pPr>
-      <w:hyperlink r:id="rId8" w:history="1">
+      <w:hyperlink r:id="rId9" w:history="1">
         <w:r>
           <w:rPr>
             <w:rStyle w:val="Hyperlink"/>
@@ -670,7 +670,7 @@
       <w:r>
         <w:t xml:space="preserve"> this is called Refactor Architecture By Tiers.  It directs the software designer to move processing logic out of the presentation tier into the business tier (</w:t>
       </w:r>
-      <w:hyperlink r:id="rId9" w:history="1">
+      <w:hyperlink r:id="rId10" w:history="1">
         <w:r>
           <w:rPr>
             <w:rStyle w:val="Hyperlink"/>
@@ -1076,7 +1076,31 @@
         <w:t xml:space="preserve"> (evidenced by the new keyword).  Another drawback to action filter attributes is the work involved in applying them.  You must remember to apply them to each action on which they're needed.  One solution to this could be to create a layer supertype controller (a base controller) and apply the filter attribute to that. Then all controllers that wanted the action filter's behavior could simply derive from that layer supertype.</w:t>
       </w:r>
       <w:r>
-        <w:t xml:space="preserve">  The problem with relying on inheritance to solve this problem is that it couples our controller to the base type.  Because inheritance is a compiled condition, run time changes are hard.  And even compile-time changes become difficult: if the layer supertype changes, all derivations must change.  In cases like these we favor </w:t>
+        <w:t xml:space="preserve">  The problem with relying on inheritance to solve this problem is that it couples our controller to the base type.  </w:t>
+      </w:r>
+      <w:r>
+        <w:t>I</w:t>
+      </w:r>
+      <w:r>
+        <w:t>nheritance is a compiled condition</w:t>
+      </w:r>
+      <w:r>
+        <w:t>, which makes</w:t>
+      </w:r>
+      <w:r>
+        <w:t xml:space="preserve"> run time changes </w:t>
+      </w:r>
+      <w:r>
+        <w:t>difficult</w:t>
+      </w:r>
+      <w:r>
+        <w:t xml:space="preserve">.  And even compile-time changes </w:t>
+      </w:r>
+      <w:r>
+        <w:t>are hard</w:t>
+      </w:r>
+      <w:r>
+        <w:t xml:space="preserve">: if the layer supertype changes, all derivations must change.  In cases like these we favor </w:t>
       </w:r>
       <w:r>
         <w:rPr>
@@ -1087,13 +1111,28 @@
       <w:r>
         <w:t>.</w:t>
       </w:r>
+      <w:r>
+        <w:t xml:space="preserve"> </w:t>
+      </w:r>
     </w:p>
     <w:p>
       <w:pPr>
         <w:pStyle w:val="Body"/>
       </w:pPr>
       <w:r>
-        <w:t>By extending the default ControllerActionInvoker we can compose action filters at run time without using attributes or a layer supertype.  The controller action invoker we'll use will take an array of custom action filters as a constructor parameter and apply them to the action when its invoked.  We'll see it in listing 19.5.</w:t>
+        <w:t xml:space="preserve">By </w:t>
+      </w:r>
+      <w:r>
+        <w:t>extending</w:t>
+      </w:r>
+      <w:r>
+        <w:t xml:space="preserve"> the default ControllerActionInvoker (mentioned briefly in chapter 9) we can compose action filters at run time without using attributes on actions, controllers, or a layer supertype controller</w:t>
+      </w:r>
+      <w:r>
+        <w:t xml:space="preserve">. </w:t>
+      </w:r>
+      <w:r>
+        <w:t>In listing 19.5 we'll look at extending ControllerActionInvoker to allow us to apply action filters without attributes.</w:t>
       </w:r>
     </w:p>
     <w:p>
@@ -1128,19 +1167,19 @@
         <w:pStyle w:val="Code"/>
       </w:pPr>
       <w:r>
+        <w:tab/>
+        <w:t>private readonly IAutoActionFilter[] _filters;</w:t>
+      </w:r>
+      <w:r>
+        <w:t xml:space="preserve">           |#2</w:t>
+      </w:r>
+    </w:p>
+    <w:p>
+      <w:pPr>
+        <w:pStyle w:val="Code"/>
+      </w:pPr>
+      <w:r>
         <w:lastRenderedPageBreak/>
-        <w:tab/>
-        <w:t>private readonly IAutoActionFilter[] _filters;</w:t>
-      </w:r>
-      <w:r>
-        <w:t xml:space="preserve">           |#2</w:t>
-      </w:r>
-    </w:p>
-    <w:p>
-      <w:pPr>
-        <w:pStyle w:val="Code"/>
-      </w:pPr>
-      <w:r>
         <w:t xml:space="preserve">                                                              |#2</w:t>
       </w:r>
     </w:p>
@@ -1416,11 +1455,42 @@
       <w:pPr>
         <w:pStyle w:val="Body1"/>
       </w:pPr>
+      <w:r>
+        <w:t xml:space="preserve">The controller action invoker we'll use will take an array of </w:t>
+      </w:r>
+      <w:r>
+        <w:rPr>
+          <w:rStyle w:val="Italics"/>
+        </w:rPr>
+        <w:t>custom</w:t>
+      </w:r>
+      <w:r>
+        <w:t xml:space="preserve"> action filters as a constructor parameter (2) and apply each of them to the action when its invoked (3).  </w:t>
+      </w:r>
+    </w:p>
+    <w:p>
+      <w:pPr>
+        <w:pStyle w:val="SidebarHead"/>
+      </w:pPr>
+      <w:r>
+        <w:t>DefaultControllerFactory</w:t>
+      </w:r>
+    </w:p>
+    <w:p>
+      <w:pPr>
+        <w:pStyle w:val="Sidebar"/>
+      </w:pPr>
+      <w:r>
+        <w:t>Controllers are instantiated by a special class called DefaultControllerFactory.  It's possible to derive from this class to create our own controller factory.  A custom controller factory allows ASP.NET MVC 2 developers to customize the instantiation of controllers.</w:t>
+      </w:r>
     </w:p>
     <w:p>
       <w:pPr>
         <w:pStyle w:val="Body"/>
       </w:pPr>
+      <w:r>
+        <w:t>In listing 19.6 we'll set our new action invoker as the default for each controller as it's created in the controller factory.</w:t>
+      </w:r>
     </w:p>
     <w:p>
       <w:pPr>
@@ -1576,6 +1646,7 @@
         <w:pStyle w:val="Code"/>
       </w:pPr>
       <w:r>
+        <w:lastRenderedPageBreak/>
         <w:tab/>
       </w:r>
       <w:r>
@@ -1629,20 +1700,1154 @@
     </w:p>
     <w:p>
       <w:pPr>
+        <w:pStyle w:val="CodeAnnotation"/>
+      </w:pPr>
+      <w:r>
+        <w:t>#1 Factory function</w:t>
+      </w:r>
+    </w:p>
+    <w:p>
+      <w:pPr>
+        <w:pStyle w:val="CodeAnnotation"/>
+      </w:pPr>
+      <w:r>
+        <w:t>#2 Setting our custom action invoker</w:t>
+      </w:r>
+    </w:p>
+    <w:p>
+      <w:pPr>
+        <w:pStyle w:val="Body1"/>
+      </w:pPr>
+      <w:r>
+        <w:t>We need a factory function to provide an instance for a given type (1). Because the specifc controller type we need isn't known until run-time, we can't pass the controller as a dependency to the constructor of our controller factory.</w:t>
+      </w:r>
+      <w:r>
+        <w:t xml:space="preserve">  But we can set this function to a function that knows about all the controller types in our system.</w:t>
+      </w:r>
+    </w:p>
+    <w:p>
+      <w:pPr>
+        <w:pStyle w:val="SidebarHead"/>
+      </w:pPr>
+      <w:r>
+        <w:t>Inversion Of Control</w:t>
+      </w:r>
+    </w:p>
+    <w:p>
+      <w:pPr>
+        <w:pStyle w:val="Sidebar"/>
+      </w:pPr>
+      <w:r>
+        <w:t>We've seen that a classes dependencies should be managed by the caller, not the dependent class itself.  As an application grows, it's dependency graph - the tree of objects that depend on each other - can grow to a level of complexity that isn't reasonable for the developer to manually maintain.  But utility libraries exist that use reflection, conventions and configuration to keep track of dependencies in our objects.  We can use these libraries to instantiate classes with their entire dependecy graphs in place. Doing this - relinquishing the reponsibility of managing our depdendencies - is inversion of control.  There are several popular inversion of control libraries available to .NET developers: Microsoft Unity (</w:t>
+      </w:r>
+      <w:hyperlink r:id="rId11" w:history="1">
+        <w:r>
+          <w:rPr>
+            <w:rStyle w:val="Hyperlink"/>
+          </w:rPr>
+          <w:t>http://www.codeplex.com/unity</w:t>
+        </w:r>
+      </w:hyperlink>
+      <w:r>
+        <w:t>), StructureMap (</w:t>
+      </w:r>
+      <w:r>
+        <w:t>http://structuremap.sourceforge.net</w:t>
+      </w:r>
+      <w:r>
+        <w:t>) and Castle Windsor (</w:t>
+      </w:r>
+      <w:hyperlink r:id="rId12" w:history="1">
+        <w:r>
+          <w:rPr>
+            <w:rStyle w:val="Hyperlink"/>
+          </w:rPr>
+          <w:t>http://www.castleproject.org/container/</w:t>
+        </w:r>
+      </w:hyperlink>
+      <w:r>
+        <w:t>) are recommended.</w:t>
+      </w:r>
+    </w:p>
+    <w:p>
+      <w:pPr>
+        <w:pStyle w:val="Body1"/>
+      </w:pPr>
+      <w:r>
+        <w:t>In order to leverage our inversion of control tool in our controller factory, we have to set the factory function to the tool's instantiating function.  This should happen when the application is first started, and we do this in listing 19.7.</w:t>
+      </w:r>
+    </w:p>
+    <w:p>
+      <w:pPr>
+        <w:pStyle w:val="CodeListingCaption"/>
+      </w:pPr>
+      <w:r>
+        <w:t>Listing 19.7 Setting the factory function to use the IOC tool</w:t>
+      </w:r>
+    </w:p>
+    <w:p>
+      <w:r>
+        <w:t>protected void Application_Start()</w:t>
+      </w:r>
+    </w:p>
+    <w:p>
+      <w:r>
+        <w:t>{</w:t>
+      </w:r>
+    </w:p>
+    <w:p>
+      <w:r>
+        <w:tab/>
+        <w:t>// ... [snip]</w:t>
+      </w:r>
+    </w:p>
+    <w:p/>
+    <w:p>
+      <w:r>
+        <w:tab/>
+        <w:t>RegisterRoutes(RouteTable.Routes);</w:t>
+      </w:r>
+    </w:p>
+    <w:p/>
+    <w:p>
+      <w:r>
+        <w:tab/>
+        <w:t xml:space="preserve">ControllerFactory.GetInstance = </w:t>
+      </w:r>
+      <w:r>
+        <w:t xml:space="preserve">                               |#1</w:t>
+      </w:r>
+    </w:p>
+    <w:p>
+      <w:r>
+        <w:tab/>
+      </w:r>
+      <w:r>
+        <w:tab/>
+        <w:t>type =&gt; ObjectFactory.GetInstance(type);</w:t>
+      </w:r>
+      <w:r>
+        <w:t xml:space="preserve">    |#1</w:t>
+      </w:r>
+    </w:p>
+    <w:p/>
+    <w:p>
+      <w:r>
+        <w:tab/>
+        <w:t>ControllerBuilder.Current.</w:t>
+      </w:r>
+      <w:r>
+        <w:t xml:space="preserve">                                                |#2</w:t>
+      </w:r>
+    </w:p>
+    <w:p>
+      <w:r>
+        <w:tab/>
+      </w:r>
+      <w:r>
+        <w:tab/>
+        <w:t>SetControllerFactory(new ControllerFactory());</w:t>
+      </w:r>
+      <w:r>
+        <w:t xml:space="preserve">     |#2</w:t>
+      </w:r>
+    </w:p>
+    <w:p>
+      <w:r>
+        <w:t>}</w:t>
+      </w:r>
+    </w:p>
+    <w:p>
+      <w:pPr>
+        <w:pStyle w:val="CodeAnnotation"/>
+      </w:pPr>
+      <w:r>
+        <w:t>#1 Setting the factory function</w:t>
+      </w:r>
+    </w:p>
+    <w:p>
+      <w:pPr>
+        <w:pStyle w:val="CodeAnnotation"/>
+      </w:pPr>
+      <w:r>
+        <w:t>#2 Setting our controller factory as the default</w:t>
+      </w:r>
+    </w:p>
+    <w:p>
+      <w:pPr>
+        <w:pStyle w:val="Body1"/>
+      </w:pPr>
+      <w:r>
+        <w:t xml:space="preserve">First, we set the controller factory's static factory function (1).  Then, in order to use our custom controller factory, we set it as the current one (2). Now our controller factory will use </w:t>
+      </w:r>
+      <w:r>
+        <w:lastRenderedPageBreak/>
+        <w:t xml:space="preserve">our inversion of control tool to instantiate controllers, our custom invoker, and any action filters.  Finally, we use a special interface </w:t>
+      </w:r>
+      <w:r>
+        <w:t xml:space="preserve">and abstract base class </w:t>
+      </w:r>
+      <w:r>
+        <w:t xml:space="preserve">to denote </w:t>
+      </w:r>
+      <w:r>
+        <w:t>the</w:t>
+      </w:r>
+      <w:r>
+        <w:t xml:space="preserve"> action filters we want to apply in this fashion.  This is shown in listing 19.8.</w:t>
+      </w:r>
+    </w:p>
+    <w:p>
+      <w:pPr>
+        <w:pStyle w:val="CodeListingCaption"/>
+      </w:pPr>
+      <w:r>
+        <w:t>Listing 19.8 An interface to define our custom filter</w:t>
+      </w:r>
+    </w:p>
+    <w:p>
+      <w:pPr>
+        <w:pStyle w:val="Code"/>
+      </w:pPr>
+      <w:r>
+        <w:t>public interface IAutoActionFilter :</w:t>
+      </w:r>
+      <w:r>
+        <w:t xml:space="preserve">  #1</w:t>
+      </w:r>
+    </w:p>
+    <w:p>
+      <w:pPr>
+        <w:pStyle w:val="Code"/>
+      </w:pPr>
+      <w:r>
+        <w:tab/>
+        <w:t>IActionFilter</w:t>
+      </w:r>
+    </w:p>
+    <w:p>
+      <w:pPr>
+        <w:pStyle w:val="Code"/>
+      </w:pPr>
+      <w:r>
+        <w:t>{</w:t>
+      </w:r>
+    </w:p>
+    <w:p>
+      <w:pPr>
+        <w:pStyle w:val="Code"/>
+      </w:pPr>
+      <w:r>
+        <w:t>}</w:t>
+      </w:r>
+    </w:p>
+    <w:p>
+      <w:pPr>
+        <w:pStyle w:val="Code"/>
+      </w:pPr>
+    </w:p>
+    <w:p>
+      <w:pPr>
+        <w:pStyle w:val="Code"/>
+      </w:pPr>
+      <w:r>
+        <w:t>public abstract class BaseAutoActionFilter :</w:t>
+      </w:r>
+      <w:r>
+        <w:t xml:space="preserve">   #2</w:t>
+      </w:r>
+    </w:p>
+    <w:p>
+      <w:pPr>
+        <w:pStyle w:val="Code"/>
+      </w:pPr>
+      <w:r>
+        <w:tab/>
+        <w:t>IAutoActionFilter</w:t>
+      </w:r>
+    </w:p>
+    <w:p>
+      <w:pPr>
+        <w:pStyle w:val="Code"/>
+      </w:pPr>
+      <w:r>
+        <w:t>{</w:t>
+      </w:r>
+    </w:p>
+    <w:p>
+      <w:pPr>
+        <w:pStyle w:val="Code"/>
+      </w:pPr>
+      <w:r>
+        <w:tab/>
+        <w:t>public virtual void OnActionExecuting</w:t>
+      </w:r>
+    </w:p>
+    <w:p>
+      <w:pPr>
+        <w:pStyle w:val="Code"/>
+      </w:pPr>
+      <w:r>
+        <w:tab/>
+      </w:r>
+      <w:r>
+        <w:tab/>
+        <w:t>(ActionExecutingContext filterContext)</w:t>
+      </w:r>
+    </w:p>
+    <w:p>
+      <w:pPr>
+        <w:pStyle w:val="Code"/>
+      </w:pPr>
+      <w:r>
+        <w:tab/>
+        <w:t>{</w:t>
+      </w:r>
+    </w:p>
+    <w:p>
+      <w:pPr>
+        <w:pStyle w:val="Code"/>
+      </w:pPr>
+      <w:r>
+        <w:tab/>
+        <w:t>}</w:t>
+      </w:r>
+    </w:p>
+    <w:p>
+      <w:pPr>
+        <w:pStyle w:val="Code"/>
+      </w:pPr>
+    </w:p>
+    <w:p>
+      <w:pPr>
+        <w:pStyle w:val="Code"/>
+      </w:pPr>
+      <w:r>
+        <w:tab/>
+        <w:t>public virtual void OnActionExecuted</w:t>
+      </w:r>
+    </w:p>
+    <w:p>
+      <w:pPr>
+        <w:pStyle w:val="Code"/>
+      </w:pPr>
+      <w:r>
+        <w:tab/>
+      </w:r>
+      <w:r>
+        <w:tab/>
+        <w:t>(ActionExecutedContext filterContext)</w:t>
+      </w:r>
+    </w:p>
+    <w:p>
+      <w:pPr>
+        <w:pStyle w:val="Code"/>
+      </w:pPr>
+      <w:r>
+        <w:tab/>
+        <w:t>{</w:t>
+      </w:r>
+    </w:p>
+    <w:p>
+      <w:pPr>
+        <w:pStyle w:val="Code"/>
+      </w:pPr>
+      <w:r>
+        <w:tab/>
+        <w:t>}</w:t>
+      </w:r>
+    </w:p>
+    <w:p>
+      <w:pPr>
+        <w:pStyle w:val="Code"/>
+      </w:pPr>
+      <w:r>
+        <w:t>}</w:t>
+      </w:r>
+    </w:p>
+    <w:p>
+      <w:pPr>
+        <w:pStyle w:val="Body1"/>
+      </w:pPr>
+      <w:r>
+        <w:t xml:space="preserve"> </w:t>
+      </w:r>
+      <w:r>
+        <w:t>Our interface, IAutoActionFilter, implements IActionFilter.  BaseAutoActionFilter implemens IAutoActionFilter and provides implementations of its methods that do nothing.  These no-op methods will allow further derivations to only override the me</w:t>
+      </w:r>
+      <w:r>
+        <w:t>thod</w:t>
+      </w:r>
+      <w:r>
+        <w:t xml:space="preserve"> they wish to use without havin</w:t>
+      </w:r>
+      <w:r>
+        <w:t>g to implement the other method</w:t>
+      </w:r>
+      <w:r>
+        <w:t xml:space="preserve"> of IActionFilter.</w:t>
+      </w:r>
+      <w:r>
+        <w:t xml:space="preserve"> It's just a handy shortcut. In listing 19.9 we get to actually implement our custom filter, to replace the attribute-based on</w:t>
+      </w:r>
+      <w:r>
+        <w:t>e</w:t>
+      </w:r>
+      <w:r>
+        <w:t xml:space="preserve"> in listing 19.4.</w:t>
+      </w:r>
+    </w:p>
+    <w:p>
+      <w:pPr>
+        <w:pStyle w:val="CodeListingCaption"/>
+      </w:pPr>
+      <w:r>
+        <w:t>Listing 19.9 Our custom, non-attribute</w:t>
+      </w:r>
+      <w:r>
+        <w:t xml:space="preserve">-based, </w:t>
+      </w:r>
+      <w:r>
+        <w:t>action filter</w:t>
+      </w:r>
+    </w:p>
+    <w:p>
+      <w:pPr>
+        <w:pStyle w:val="Code"/>
+      </w:pPr>
+      <w:r>
+        <w:t>public class SubtitleData : BaseAutoActionFilter</w:t>
+      </w:r>
+      <w:r>
+        <w:t xml:space="preserve"> </w:t>
+      </w:r>
+    </w:p>
+    <w:p>
+      <w:pPr>
+        <w:pStyle w:val="Code"/>
+      </w:pPr>
+      <w:r>
+        <w:t>{</w:t>
+      </w:r>
+    </w:p>
+    <w:p>
+      <w:pPr>
+        <w:pStyle w:val="Code"/>
+      </w:pPr>
+      <w:r>
+        <w:tab/>
+        <w:t>readonly ISubtitleBuilder _builder;</w:t>
+      </w:r>
+    </w:p>
+    <w:p>
+      <w:pPr>
+        <w:pStyle w:val="Code"/>
+      </w:pPr>
+    </w:p>
+    <w:p>
+      <w:pPr>
+        <w:pStyle w:val="Code"/>
+      </w:pPr>
+      <w:r>
+        <w:tab/>
+        <w:t>public SubtitleData(ISubtitleBuilder builder)</w:t>
+      </w:r>
+      <w:r>
+        <w:t xml:space="preserve">  #1</w:t>
+      </w:r>
+    </w:p>
+    <w:p>
+      <w:pPr>
+        <w:pStyle w:val="Code"/>
+      </w:pPr>
+      <w:r>
+        <w:tab/>
+        <w:t>{</w:t>
+      </w:r>
+    </w:p>
+    <w:p>
+      <w:pPr>
+        <w:pStyle w:val="Code"/>
+      </w:pPr>
+      <w:r>
+        <w:tab/>
+      </w:r>
+      <w:r>
+        <w:tab/>
+        <w:t>_builder = builder;</w:t>
+      </w:r>
+    </w:p>
+    <w:p>
+      <w:pPr>
+        <w:pStyle w:val="Code"/>
+      </w:pPr>
+      <w:r>
+        <w:tab/>
+        <w:t>}</w:t>
+      </w:r>
+    </w:p>
+    <w:p>
+      <w:pPr>
+        <w:pStyle w:val="Code"/>
+      </w:pPr>
+    </w:p>
+    <w:p>
+      <w:pPr>
+        <w:pStyle w:val="Code"/>
+      </w:pPr>
+      <w:r>
+        <w:tab/>
+        <w:t>public override void OnActionExecuted(</w:t>
+      </w:r>
+    </w:p>
+    <w:p>
+      <w:pPr>
+        <w:pStyle w:val="Code"/>
+      </w:pPr>
+      <w:r>
+        <w:tab/>
+      </w:r>
+      <w:r>
+        <w:tab/>
+        <w:t>ActionExecutedContext filterContext)</w:t>
+      </w:r>
+    </w:p>
+    <w:p>
+      <w:pPr>
+        <w:pStyle w:val="Code"/>
+      </w:pPr>
+      <w:r>
+        <w:tab/>
+        <w:t>{</w:t>
+      </w:r>
+    </w:p>
+    <w:p>
+      <w:pPr>
+        <w:pStyle w:val="Code"/>
+      </w:pPr>
+      <w:r>
+        <w:tab/>
+      </w:r>
+      <w:r>
+        <w:tab/>
+        <w:t>filterContext.Controller.ViewData["subtitle"] =</w:t>
+      </w:r>
+    </w:p>
+    <w:p>
+      <w:pPr>
+        <w:pStyle w:val="Code"/>
+      </w:pPr>
+      <w:r>
+        <w:tab/>
+      </w:r>
+      <w:r>
+        <w:tab/>
+      </w:r>
+      <w:r>
+        <w:tab/>
+        <w:t>_builder.AutoSubtitle();</w:t>
+      </w:r>
+    </w:p>
+    <w:p>
+      <w:pPr>
+        <w:pStyle w:val="Code"/>
+      </w:pPr>
+      <w:r>
+        <w:tab/>
+        <w:t>}</w:t>
+      </w:r>
+    </w:p>
+    <w:p>
+      <w:pPr>
+        <w:pStyle w:val="Code"/>
+      </w:pPr>
+      <w:r>
+        <w:t>}</w:t>
+      </w:r>
+    </w:p>
+    <w:p>
+      <w:pPr>
+        <w:pStyle w:val="Body1"/>
+      </w:pPr>
+      <w:r>
+        <w:t xml:space="preserve">In this version of the action filter we can take the dependency as a constructor parameter (1).  Finally - a clean action filter: testable, lightweight, with managed dependencies and no clunky attributes.  </w:t>
+      </w:r>
+    </w:p>
+    <w:p>
+      <w:pPr>
+        <w:pStyle w:val="Body"/>
+      </w:pPr>
+      <w:r>
+        <w:lastRenderedPageBreak/>
+        <w:t xml:space="preserve">This seems like a lot of work, but once you get the concept in place, adding filter attributes is dead simple: just derive from BaseAutoActionFilter.  In the next section we'll eliminate another pesky attribute from our actions: the AutoMapFilterAttribute we saw in Chapter 18. </w:t>
+      </w:r>
+    </w:p>
+    <w:p>
+      <w:pPr>
         <w:pStyle w:val="Head1"/>
       </w:pPr>
       <w:r>
+        <w:t xml:space="preserve">19.2 </w:t>
+      </w:r>
+      <w:r>
+        <w:t>Derived</w:t>
+      </w:r>
+      <w:r>
+        <w:t xml:space="preserve"> action results</w:t>
+      </w:r>
+    </w:p>
+    <w:p>
+      <w:pPr>
+        <w:pStyle w:val="Body1"/>
+      </w:pPr>
+      <w:r>
+        <w:t>The AutoMapFilterAttribute we saw previously begs the question: how can we know it's been properly applied?  One symptom of a bloated controller is that it contains processing logic that's hard to test and verify.  Applying an attribute like the one we used to map ViewData is simply not testable.</w:t>
+      </w:r>
+    </w:p>
+    <w:p>
+      <w:pPr>
+        <w:pStyle w:val="Body"/>
+      </w:pPr>
+      <w:r>
+        <w:t>Instead of using a filter attribute, what if we derived from ViewResult with the extra behavior of applying an AutoMapper map to ViewData.Model before regular execution?  Then we could not only verify the correct model was initally set, but also verify that AutoMapper will map to the correct destination type.  You can create many different action results like this - the key is to expose testable state, in this case, the destination type to which we'll map.  Here's AutoMapViewResult in listing 19.10.</w:t>
+      </w:r>
+    </w:p>
+    <w:p>
+      <w:pPr>
+        <w:pStyle w:val="CodeListingCaption"/>
+      </w:pPr>
+      <w:r>
+        <w:t>Listing 19.10 An action result that applies AutoMapper to the Model</w:t>
+      </w:r>
+    </w:p>
+    <w:p>
+      <w:pPr>
+        <w:pStyle w:val="Code"/>
+      </w:pPr>
+      <w:r>
+        <w:t>public class AutoMappedViewResult : ViewResult</w:t>
+      </w:r>
+      <w:r>
+        <w:t xml:space="preserve">           #1</w:t>
+      </w:r>
+    </w:p>
+    <w:p>
+      <w:pPr>
+        <w:pStyle w:val="Code"/>
+      </w:pPr>
+      <w:r>
+        <w:t>{</w:t>
+      </w:r>
+    </w:p>
+    <w:p>
+      <w:pPr>
+        <w:pStyle w:val="Code"/>
+      </w:pPr>
+      <w:r>
+        <w:tab/>
+        <w:t xml:space="preserve">public static Func&lt;object, Type, Type, object&gt; Map = </w:t>
+      </w:r>
+      <w:r>
+        <w:t xml:space="preserve"> #2</w:t>
+      </w:r>
+    </w:p>
+    <w:p>
+      <w:pPr>
+        <w:pStyle w:val="Code"/>
+      </w:pPr>
+      <w:r>
+        <w:tab/>
+      </w:r>
+      <w:r>
+        <w:t>(a, b, c) =&gt;</w:t>
+      </w:r>
+    </w:p>
+    <w:p>
+      <w:pPr>
+        <w:pStyle w:val="Code"/>
+      </w:pPr>
+      <w:r>
+        <w:tab/>
+        <w:t>{</w:t>
+      </w:r>
+    </w:p>
+    <w:p>
+      <w:pPr>
+        <w:pStyle w:val="Code"/>
+      </w:pPr>
+      <w:r>
+        <w:tab/>
+      </w:r>
+      <w:r>
+        <w:tab/>
+        <w:t>throw new InvalidOperationException(</w:t>
+      </w:r>
+    </w:p>
+    <w:p>
+      <w:pPr>
+        <w:pStyle w:val="Code"/>
+      </w:pPr>
+      <w:r>
+        <w:tab/>
+      </w:r>
+      <w:r>
+        <w:tab/>
+      </w:r>
+      <w:r>
+        <w:tab/>
+        <w:t xml:space="preserve">@"The Mapping function must be </w:t>
+      </w:r>
+    </w:p>
+    <w:p>
+      <w:pPr>
+        <w:pStyle w:val="Code"/>
+      </w:pPr>
+      <w:r>
+        <w:tab/>
+      </w:r>
+      <w:r>
+        <w:tab/>
+        <w:t xml:space="preserve">   set on the AutoMapperResult class");</w:t>
+      </w:r>
+    </w:p>
+    <w:p>
+      <w:pPr>
+        <w:pStyle w:val="Code"/>
+      </w:pPr>
+      <w:r>
+        <w:tab/>
+        <w:t>};</w:t>
+      </w:r>
+    </w:p>
+    <w:p>
+      <w:pPr>
+        <w:pStyle w:val="Code"/>
+      </w:pPr>
+    </w:p>
+    <w:p>
+      <w:pPr>
+        <w:pStyle w:val="Code"/>
+      </w:pPr>
+      <w:r>
+        <w:tab/>
+        <w:t>public AutoMappedViewResult(Type type)</w:t>
+      </w:r>
+      <w:r>
+        <w:t xml:space="preserve">               #3</w:t>
+      </w:r>
+    </w:p>
+    <w:p>
+      <w:pPr>
+        <w:pStyle w:val="Code"/>
+      </w:pPr>
+      <w:r>
+        <w:tab/>
+        <w:t>{</w:t>
+      </w:r>
+    </w:p>
+    <w:p>
+      <w:pPr>
+        <w:pStyle w:val="Code"/>
+      </w:pPr>
+      <w:r>
+        <w:tab/>
+      </w:r>
+      <w:r>
+        <w:tab/>
+      </w:r>
+      <w:r>
+        <w:t>Desination</w:t>
+      </w:r>
+      <w:r>
+        <w:t>Type = type;</w:t>
+      </w:r>
+      <w:r>
+        <w:t xml:space="preserve">                      #4</w:t>
+      </w:r>
+    </w:p>
+    <w:p>
+      <w:pPr>
+        <w:pStyle w:val="Code"/>
+      </w:pPr>
+      <w:r>
+        <w:tab/>
+        <w:t>}</w:t>
+      </w:r>
+    </w:p>
+    <w:p>
+      <w:pPr>
+        <w:pStyle w:val="Code"/>
+      </w:pPr>
+    </w:p>
+    <w:p>
+      <w:pPr>
+        <w:pStyle w:val="Code"/>
+      </w:pPr>
+      <w:r>
+        <w:tab/>
+        <w:t>public Type ViewModelType { get; set; }</w:t>
+      </w:r>
+    </w:p>
+    <w:p>
+      <w:pPr>
+        <w:pStyle w:val="Code"/>
+      </w:pPr>
+    </w:p>
+    <w:p>
+      <w:pPr>
+        <w:pStyle w:val="Code"/>
+      </w:pPr>
+      <w:r>
+        <w:tab/>
+        <w:t>public override void ExecuteResult</w:t>
+      </w:r>
+    </w:p>
+    <w:p>
+      <w:pPr>
+        <w:pStyle w:val="Code"/>
+      </w:pPr>
+      <w:r>
+        <w:tab/>
+      </w:r>
+      <w:r>
+        <w:tab/>
+        <w:t>(ControllerContext context)</w:t>
+      </w:r>
+    </w:p>
+    <w:p>
+      <w:pPr>
+        <w:pStyle w:val="Code"/>
+      </w:pPr>
+      <w:r>
+        <w:tab/>
+        <w:t>{</w:t>
+      </w:r>
+    </w:p>
+    <w:p>
+      <w:pPr>
+        <w:pStyle w:val="Code"/>
+      </w:pPr>
+      <w:r>
+        <w:tab/>
+      </w:r>
+      <w:r>
+        <w:tab/>
+        <w:t>ViewData.Model = Map(ViewData.Model,</w:t>
+      </w:r>
+      <w:r>
+        <w:t xml:space="preserve">        #5</w:t>
+      </w:r>
+    </w:p>
+    <w:p>
+      <w:pPr>
+        <w:pStyle w:val="Code"/>
+      </w:pPr>
+      <w:r>
+        <w:tab/>
+      </w:r>
+      <w:r>
+        <w:tab/>
+      </w:r>
+      <w:r>
+        <w:tab/>
+        <w:t>ViewData.Model.GetType(),</w:t>
+      </w:r>
+    </w:p>
+    <w:p>
+      <w:pPr>
+        <w:pStyle w:val="Code"/>
+      </w:pPr>
+      <w:r>
+        <w:tab/>
+      </w:r>
+      <w:r>
+        <w:tab/>
+      </w:r>
+      <w:r>
+        <w:tab/>
+      </w:r>
+      <w:r>
+        <w:t>Destination</w:t>
+      </w:r>
+      <w:r>
+        <w:t>Type);</w:t>
+      </w:r>
+    </w:p>
+    <w:p>
+      <w:pPr>
+        <w:pStyle w:val="Code"/>
+      </w:pPr>
+    </w:p>
+    <w:p>
+      <w:pPr>
+        <w:pStyle w:val="Code"/>
+      </w:pPr>
+      <w:r>
+        <w:tab/>
+      </w:r>
+      <w:r>
+        <w:tab/>
+        <w:t>base.ExecuteResult(context);</w:t>
+      </w:r>
+      <w:r>
+        <w:t xml:space="preserve">               $6</w:t>
+      </w:r>
+    </w:p>
+    <w:p>
+      <w:pPr>
+        <w:pStyle w:val="Code"/>
+      </w:pPr>
+      <w:r>
+        <w:tab/>
+        <w:t>}</w:t>
+      </w:r>
+    </w:p>
+    <w:p>
+      <w:pPr>
+        <w:pStyle w:val="Code"/>
+      </w:pPr>
+      <w:r>
+        <w:t>}</w:t>
+      </w:r>
+    </w:p>
+    <w:p>
+      <w:pPr>
+        <w:pStyle w:val="CodeAnnotation"/>
+      </w:pPr>
+      <w:r>
+        <w:t>#1 Deriving from ViewResult</w:t>
+      </w:r>
+    </w:p>
+    <w:p>
+      <w:pPr>
+        <w:pStyle w:val="CodeAnnotation"/>
+      </w:pPr>
+      <w:r>
+        <w:t>#2 Will set with AutoMapper function</w:t>
+      </w:r>
+    </w:p>
+    <w:p>
+      <w:pPr>
+        <w:pStyle w:val="CodeAnnotation"/>
+      </w:pPr>
+      <w:r>
+        <w:t>#3 Takes a Type argument</w:t>
+      </w:r>
+    </w:p>
+    <w:p>
+      <w:pPr>
+        <w:pStyle w:val="CodeAnnotation"/>
+      </w:pPr>
+      <w:r>
+        <w:t>#4 For later verification</w:t>
+      </w:r>
+    </w:p>
+    <w:p>
+      <w:pPr>
+        <w:pStyle w:val="CodeAnnotation"/>
+      </w:pPr>
+      <w:r>
         <w:lastRenderedPageBreak/>
-        <w:t>19.2 Decorating action results</w:t>
-      </w:r>
-    </w:p>
-    <w:p>
-      <w:pPr>
-        <w:pStyle w:val="Head2"/>
-      </w:pPr>
-      <w:r>
-        <w:t>19.2.1 AutoMapActionResult</w:t>
-      </w:r>
+        <w:t>#5 Applies mapping function</w:t>
+      </w:r>
+    </w:p>
+    <w:p>
+      <w:pPr>
+        <w:pStyle w:val="CodeAnnotation"/>
+      </w:pPr>
+      <w:r>
+        <w:t>#6 Finally executes normal ViewResult processing</w:t>
+      </w:r>
+    </w:p>
+    <w:p>
+      <w:pPr>
+        <w:pStyle w:val="Body1"/>
+      </w:pPr>
+      <w:r>
+        <w:t>All this class really does is apply a mapping function (which we'll set to be AutoMapper's mapping function) to ViewData.Model before continuing on with the regular ViewResult stuff (6). But we make sure to expose the destination type (4) so that we can verify it in unit tests.  Unlike when using the attribute, we can know for sure that the action is mapping to the correct destination type. Shown in listing 19.11, with a helper function, we can easily use this result in our actions.</w:t>
+      </w:r>
+    </w:p>
+    <w:p>
+      <w:pPr>
+        <w:pStyle w:val="CodeListingCaption"/>
+      </w:pPr>
+      <w:r>
+        <w:t>Listing 19.11 Using AutoMappedViewResult in an action</w:t>
+      </w:r>
+    </w:p>
+    <w:p>
+      <w:pPr>
+        <w:pStyle w:val="Code"/>
+      </w:pPr>
+      <w:r>
+        <w:t>public AutoMappedViewResult Index()</w:t>
+      </w:r>
+    </w:p>
+    <w:p>
+      <w:pPr>
+        <w:pStyle w:val="Code"/>
+      </w:pPr>
+      <w:r>
+        <w:t>{</w:t>
+      </w:r>
+    </w:p>
+    <w:p>
+      <w:pPr>
+        <w:pStyle w:val="Code"/>
+      </w:pPr>
+      <w:r>
+        <w:tab/>
+        <w:t>var customer = GetCustomer();</w:t>
+      </w:r>
+    </w:p>
+    <w:p>
+      <w:pPr>
+        <w:pStyle w:val="Code"/>
+      </w:pPr>
+    </w:p>
+    <w:p>
+      <w:pPr>
+        <w:pStyle w:val="Code"/>
+      </w:pPr>
+      <w:r>
+        <w:tab/>
+        <w:t>return AutoMappedView&lt;CustomerInfo&gt;(customer);</w:t>
+      </w:r>
+      <w:r>
+        <w:t xml:space="preserve"> #1</w:t>
+      </w:r>
+    </w:p>
+    <w:p>
+      <w:pPr>
+        <w:pStyle w:val="Code"/>
+      </w:pPr>
+      <w:r>
+        <w:t>}</w:t>
+      </w:r>
+    </w:p>
+    <w:p>
+      <w:pPr>
+        <w:pStyle w:val="Code"/>
+      </w:pPr>
+    </w:p>
+    <w:p>
+      <w:pPr>
+        <w:pStyle w:val="Code"/>
+      </w:pPr>
+      <w:r>
+        <w:t>public AutoMappedViewResult AutoMappedView&lt;TModel&gt;(object Model)</w:t>
+      </w:r>
+      <w:r>
+        <w:t xml:space="preserve">  #2</w:t>
+      </w:r>
+    </w:p>
+    <w:p>
+      <w:pPr>
+        <w:pStyle w:val="Code"/>
+      </w:pPr>
+      <w:r>
+        <w:t>{</w:t>
+      </w:r>
+    </w:p>
+    <w:p>
+      <w:pPr>
+        <w:pStyle w:val="Code"/>
+      </w:pPr>
+      <w:r>
+        <w:tab/>
+        <w:t>ViewData.Model = Model;</w:t>
+      </w:r>
+    </w:p>
+    <w:p>
+      <w:pPr>
+        <w:pStyle w:val="Code"/>
+      </w:pPr>
+      <w:r>
+        <w:tab/>
+        <w:t>return new AutoMappedViewResult(typeof (TModel))</w:t>
+      </w:r>
+    </w:p>
+    <w:p>
+      <w:pPr>
+        <w:pStyle w:val="Code"/>
+      </w:pPr>
+      <w:r>
+        <w:tab/>
+        <w:t xml:space="preserve">       </w:t>
+      </w:r>
+      <w:r>
+        <w:tab/>
+        <w:t>{</w:t>
+      </w:r>
+    </w:p>
+    <w:p>
+      <w:pPr>
+        <w:pStyle w:val="Code"/>
+      </w:pPr>
+      <w:r>
+        <w:tab/>
+        <w:t xml:space="preserve">       </w:t>
+      </w:r>
+      <w:r>
+        <w:tab/>
+      </w:r>
+      <w:r>
+        <w:tab/>
+        <w:t>ViewData = ViewData,</w:t>
+      </w:r>
+    </w:p>
+    <w:p>
+      <w:pPr>
+        <w:pStyle w:val="Code"/>
+      </w:pPr>
+      <w:r>
+        <w:tab/>
+        <w:t xml:space="preserve">       </w:t>
+      </w:r>
+      <w:r>
+        <w:tab/>
+      </w:r>
+      <w:r>
+        <w:tab/>
+        <w:t>TempData = TempData</w:t>
+      </w:r>
+    </w:p>
+    <w:p>
+      <w:pPr>
+        <w:pStyle w:val="Code"/>
+      </w:pPr>
+      <w:r>
+        <w:tab/>
+        <w:t xml:space="preserve">       </w:t>
+      </w:r>
+      <w:r>
+        <w:tab/>
+        <w:t>};</w:t>
+      </w:r>
+    </w:p>
+    <w:p>
+      <w:pPr>
+        <w:pStyle w:val="Code"/>
+      </w:pPr>
+      <w:r>
+        <w:t>}</w:t>
+      </w:r>
+    </w:p>
+    <w:p>
+      <w:pPr>
+        <w:pStyle w:val="Body1"/>
+      </w:pPr>
+      <w:r>
+        <w:t xml:space="preserve">Returning the right result is straightforward - we do have to supply the destination type (1).  Our helper function (2) </w:t>
+      </w:r>
+      <w:r>
+        <w:t>does the heavy ViewData and TempData lifting.</w:t>
+      </w:r>
+    </w:p>
+    <w:p>
+      <w:pPr>
+        <w:pStyle w:val="CodeAnnotation"/>
+      </w:pPr>
     </w:p>
     <w:p>
       <w:pPr>
@@ -1661,11 +2866,11 @@
       </w:r>
     </w:p>
     <w:sectPr>
-      <w:headerReference w:type="even" r:id="rId10"/>
-      <w:headerReference w:type="default" r:id="rId11"/>
-      <w:footerReference w:type="even" r:id="rId12"/>
-      <w:footerReference w:type="default" r:id="rId13"/>
-      <w:footerReference w:type="first" r:id="rId14"/>
+      <w:headerReference w:type="even" r:id="rId13"/>
+      <w:headerReference w:type="default" r:id="rId14"/>
+      <w:footerReference w:type="even" r:id="rId15"/>
+      <w:footerReference w:type="default" r:id="rId16"/>
+      <w:footerReference w:type="first" r:id="rId17"/>
       <w:footnotePr>
         <w:numRestart w:val="eachSect"/>
       </w:footnotePr>
@@ -1815,7 +3020,7 @@
       <w:rPr>
         <w:noProof/>
       </w:rPr>
-      <w:t>6</w:t>
+      <w:t>10</w:t>
     </w:r>
     <w:r>
       <w:fldChar w:fldCharType="end"/>
@@ -1850,7 +3055,7 @@
         <w:rPr>
           <w:noProof/>
         </w:rPr>
-        <w:t>2/8/2010</w:t>
+        <w:t>2/22/2010</w:t>
       </w:r>
     </w:fldSimple>
   </w:p>
@@ -1876,7 +3081,7 @@
         <w:rPr>
           <w:noProof/>
         </w:rPr>
-        <w:t>2/8/2010</w:t>
+        <w:t>2/22/2010</w:t>
       </w:r>
     </w:fldSimple>
     <w:r>
@@ -1905,7 +3110,7 @@
         <w:rPr>
           <w:noProof/>
         </w:rPr>
-        <w:t>7</w:t>
+        <w:t>9</w:t>
       </w:r>
     </w:fldSimple>
   </w:p>
@@ -5928,4 +7133,16 @@
   <a:objectDefaults/>
   <a:extraClrSchemeLst/>
 </a:theme>
+</file>
+
+<file path=customXml/item1.xml><?xml version="1.0" encoding="utf-8"?>
+<b:Sources xmlns:b="http://schemas.openxmlformats.org/officeDocument/2006/bibliography" xmlns="http://schemas.openxmlformats.org/officeDocument/2006/bibliography" SelectedStyle="\APA.XSL" StyleName="APA"/>
+</file>
+
+<file path=customXml/itemProps1.xml><?xml version="1.0" encoding="utf-8"?>
+<ds:datastoreItem xmlns:ds="http://schemas.openxmlformats.org/officeDocument/2006/customXml" ds:itemID="{E515AD08-CFBE-4BF2-A099-05E1D96F8ECA}">
+  <ds:schemaRefs>
+    <ds:schemaRef ds:uri="http://schemas.openxmlformats.org/officeDocument/2006/bibliography"/>
+  </ds:schemaRefs>
+</ds:datastoreItem>
 </file>
</xml_diff>